<commit_message>
updating the doc.adding the graphite sensu plugin
</commit_message>
<xml_diff>
--- a/docs/Monitoring Tools.docx
+++ b/docs/Monitoring Tools.docx
@@ -2238,6 +2238,38 @@
           <w:ilvl w:val="0"/>
           <w:numId w:val="9"/>
         </w:numPr>
+        <w:rPr>
+          <w:rStyle w:val="Hyperlink"/>
+          <w:color w:val="auto"/>
+          <w:u w:val="none"/>
+        </w:rPr>
+      </w:pPr>
+      <w:r>
+        <w:rPr>
+          <w:rStyle w:val="Hyperlink"/>
+          <w:color w:val="auto"/>
+          <w:u w:val="none"/>
+        </w:rPr>
+        <w:t xml:space="preserve">Sensu graphite integration </w:t>
+      </w:r>
+      <w:bookmarkStart w:id="13" w:name="_GoBack"/>
+      <w:bookmarkEnd w:id="13"/>
+      <w:r>
+        <w:rPr>
+          <w:rStyle w:val="Hyperlink"/>
+          <w:color w:val="auto"/>
+          <w:u w:val="none"/>
+        </w:rPr>
+        <w:t>http://www.joemiller.me/2012/02/02/sensu-and-graphite/</w:t>
+      </w:r>
+    </w:p>
+    <w:p>
+      <w:pPr>
+        <w:pStyle w:val="ListParagraph"/>
+        <w:numPr>
+          <w:ilvl w:val="0"/>
+          <w:numId w:val="9"/>
+        </w:numPr>
       </w:pPr>
       <w:proofErr w:type="spellStart"/>
       <w:r>
@@ -2662,6 +2694,7 @@
         <w:pStyle w:val="ListParagraph"/>
       </w:pPr>
       <w:r>
+        <w:lastRenderedPageBreak/>
         <w:t xml:space="preserve">    }</w:t>
       </w:r>
     </w:p>
@@ -2670,576 +2703,576 @@
         <w:pStyle w:val="ListParagraph"/>
       </w:pPr>
       <w:r>
+        <w:t xml:space="preserve">  }</w:t>
+      </w:r>
+    </w:p>
+    <w:p>
+      <w:pPr>
+        <w:pStyle w:val="ListParagraph"/>
+      </w:pPr>
+      <w:r>
+        <w:t>}</w:t>
+      </w:r>
+    </w:p>
+    <w:p>
+      <w:pPr>
+        <w:pStyle w:val="ListParagraph"/>
+      </w:pPr>
+    </w:p>
+    <w:p>
+      <w:pPr>
+        <w:pStyle w:val="ListParagraph"/>
+      </w:pPr>
+      <w:r>
+        <w:t>/</w:t>
+      </w:r>
+      <w:proofErr w:type="spellStart"/>
+      <w:r>
+        <w:t>etc</w:t>
+      </w:r>
+      <w:proofErr w:type="spellEnd"/>
+      <w:r>
+        <w:t>/sensu/</w:t>
+      </w:r>
+      <w:proofErr w:type="spellStart"/>
+      <w:r>
+        <w:t>conf.d</w:t>
+      </w:r>
+      <w:proofErr w:type="spellEnd"/>
+      <w:r>
+        <w:t>/</w:t>
+      </w:r>
+      <w:proofErr w:type="spellStart"/>
+      <w:r>
+        <w:t>default_handler.json</w:t>
+      </w:r>
+      <w:proofErr w:type="spellEnd"/>
+    </w:p>
+    <w:p>
+      <w:pPr>
+        <w:pStyle w:val="ListParagraph"/>
+      </w:pPr>
+      <w:r>
+        <w:t>{</w:t>
+      </w:r>
+    </w:p>
+    <w:p>
+      <w:pPr>
+        <w:pStyle w:val="ListParagraph"/>
+      </w:pPr>
+      <w:r>
+        <w:t xml:space="preserve">  "</w:t>
+      </w:r>
+      <w:proofErr w:type="gramStart"/>
+      <w:r>
+        <w:t>handlers</w:t>
+      </w:r>
+      <w:proofErr w:type="gramEnd"/>
+      <w:r>
+        <w:t>": {</w:t>
+      </w:r>
+    </w:p>
+    <w:p>
+      <w:pPr>
+        <w:pStyle w:val="ListParagraph"/>
+      </w:pPr>
+      <w:r>
+        <w:t xml:space="preserve">    "</w:t>
+      </w:r>
+      <w:proofErr w:type="gramStart"/>
+      <w:r>
+        <w:t>default</w:t>
+      </w:r>
+      <w:proofErr w:type="gramEnd"/>
+      <w:r>
+        <w:t>": {</w:t>
+      </w:r>
+    </w:p>
+    <w:p>
+      <w:pPr>
+        <w:pStyle w:val="ListParagraph"/>
+      </w:pPr>
+      <w:r>
+        <w:t xml:space="preserve">      "</w:t>
+      </w:r>
+      <w:proofErr w:type="gramStart"/>
+      <w:r>
+        <w:t>type</w:t>
+      </w:r>
+      <w:proofErr w:type="gramEnd"/>
+      <w:r>
+        <w:t>": "pipe",</w:t>
+      </w:r>
+    </w:p>
+    <w:p>
+      <w:pPr>
+        <w:pStyle w:val="ListParagraph"/>
+      </w:pPr>
+      <w:r>
+        <w:t xml:space="preserve">      "</w:t>
+      </w:r>
+      <w:proofErr w:type="gramStart"/>
+      <w:r>
+        <w:t>command</w:t>
+      </w:r>
+      <w:proofErr w:type="gramEnd"/>
+      <w:r>
+        <w:t>": "cat"</w:t>
+      </w:r>
+    </w:p>
+    <w:p>
+      <w:pPr>
+        <w:pStyle w:val="ListParagraph"/>
+      </w:pPr>
+      <w:r>
+        <w:t xml:space="preserve">    }</w:t>
+      </w:r>
+    </w:p>
+    <w:p>
+      <w:pPr>
+        <w:pStyle w:val="ListParagraph"/>
+      </w:pPr>
+      <w:r>
+        <w:t xml:space="preserve">  }</w:t>
+      </w:r>
+    </w:p>
+    <w:p>
+      <w:pPr>
+        <w:pStyle w:val="ListParagraph"/>
+      </w:pPr>
+      <w:r>
+        <w:t>}</w:t>
+      </w:r>
+    </w:p>
+    <w:p>
+      <w:pPr>
+        <w:pStyle w:val="ListParagraph"/>
+      </w:pPr>
+      <w:r>
+        <w:t>/</w:t>
+      </w:r>
+      <w:proofErr w:type="spellStart"/>
+      <w:r>
+        <w:t>etc</w:t>
+      </w:r>
+      <w:proofErr w:type="spellEnd"/>
+      <w:r>
+        <w:t>/sensu/</w:t>
+      </w:r>
+      <w:proofErr w:type="spellStart"/>
+      <w:r>
+        <w:t>conf.d</w:t>
+      </w:r>
+      <w:proofErr w:type="spellEnd"/>
+      <w:r>
+        <w:t>/</w:t>
+      </w:r>
+      <w:proofErr w:type="spellStart"/>
+      <w:r>
+        <w:t>config_relay.json</w:t>
+      </w:r>
+      <w:proofErr w:type="spellEnd"/>
+    </w:p>
+    <w:p>
+      <w:pPr>
+        <w:pStyle w:val="ListParagraph"/>
+      </w:pPr>
+      <w:r>
+        <w:t>{</w:t>
+      </w:r>
+    </w:p>
+    <w:p>
+      <w:pPr>
+        <w:pStyle w:val="ListParagraph"/>
+      </w:pPr>
+      <w:r>
+        <w:t xml:space="preserve">  "</w:t>
+      </w:r>
+      <w:proofErr w:type="gramStart"/>
+      <w:r>
+        <w:t>relay</w:t>
+      </w:r>
+      <w:proofErr w:type="gramEnd"/>
+      <w:r>
+        <w:t>": {</w:t>
+      </w:r>
+    </w:p>
+    <w:p>
+      <w:pPr>
+        <w:pStyle w:val="ListParagraph"/>
+      </w:pPr>
+      <w:r>
+        <w:t xml:space="preserve">    "</w:t>
+      </w:r>
+      <w:proofErr w:type="gramStart"/>
+      <w:r>
+        <w:t>graphite</w:t>
+      </w:r>
+      <w:proofErr w:type="gramEnd"/>
+      <w:r>
+        <w:t>": {</w:t>
+      </w:r>
+    </w:p>
+    <w:p>
+      <w:pPr>
+        <w:pStyle w:val="ListParagraph"/>
+      </w:pPr>
+      <w:r>
+        <w:t xml:space="preserve">      "</w:t>
+      </w:r>
+      <w:proofErr w:type="gramStart"/>
+      <w:r>
+        <w:t>host</w:t>
+      </w:r>
+      <w:proofErr w:type="gramEnd"/>
+      <w:r>
+        <w:t>": "127.0.0.1",</w:t>
+      </w:r>
+    </w:p>
+    <w:p>
+      <w:pPr>
+        <w:pStyle w:val="ListParagraph"/>
+      </w:pPr>
+      <w:r>
+        <w:t xml:space="preserve">      "</w:t>
+      </w:r>
+      <w:proofErr w:type="gramStart"/>
+      <w:r>
+        <w:t>port</w:t>
+      </w:r>
+      <w:proofErr w:type="gramEnd"/>
+      <w:r>
+        <w:t>": 2003</w:t>
+      </w:r>
+    </w:p>
+    <w:p>
+      <w:pPr>
+        <w:pStyle w:val="ListParagraph"/>
+      </w:pPr>
+      <w:r>
+        <w:t xml:space="preserve">    }</w:t>
+      </w:r>
+    </w:p>
+    <w:p>
+      <w:pPr>
+        <w:pStyle w:val="ListParagraph"/>
+      </w:pPr>
+      <w:r>
+        <w:t xml:space="preserve">  }</w:t>
+      </w:r>
+    </w:p>
+    <w:p>
+      <w:pPr>
+        <w:pStyle w:val="ListParagraph"/>
+      </w:pPr>
+      <w:r>
+        <w:t>}</w:t>
+      </w:r>
+    </w:p>
+    <w:p>
+      <w:pPr>
+        <w:pStyle w:val="ListParagraph"/>
+      </w:pPr>
+      <w:r>
+        <w:t>/</w:t>
+      </w:r>
+      <w:proofErr w:type="spellStart"/>
+      <w:r>
+        <w:t>etc</w:t>
+      </w:r>
+      <w:proofErr w:type="spellEnd"/>
+      <w:r>
+        <w:t>/sensu/</w:t>
+      </w:r>
+      <w:proofErr w:type="spellStart"/>
+      <w:r>
+        <w:t>uchiwa.json</w:t>
+      </w:r>
+      <w:proofErr w:type="spellEnd"/>
+    </w:p>
+    <w:p>
+      <w:pPr>
+        <w:pStyle w:val="ListParagraph"/>
+      </w:pPr>
+    </w:p>
+    <w:p>
+      <w:pPr>
+        <w:pStyle w:val="ListParagraph"/>
+      </w:pPr>
+      <w:r>
+        <w:t xml:space="preserve">  "</w:t>
+      </w:r>
+      <w:proofErr w:type="gramStart"/>
+      <w:r>
+        <w:t>sensu</w:t>
+      </w:r>
+      <w:proofErr w:type="gramEnd"/>
+      <w:r>
+        <w:t>": [</w:t>
+      </w:r>
+    </w:p>
+    <w:p>
+      <w:pPr>
+        <w:pStyle w:val="ListParagraph"/>
+      </w:pPr>
+      <w:r>
+        <w:t xml:space="preserve">    {</w:t>
+      </w:r>
+    </w:p>
+    <w:p>
+      <w:pPr>
+        <w:pStyle w:val="ListParagraph"/>
+      </w:pPr>
+      <w:r>
+        <w:t xml:space="preserve">      "</w:t>
+      </w:r>
+      <w:proofErr w:type="gramStart"/>
+      <w:r>
+        <w:t>name</w:t>
+      </w:r>
+      <w:proofErr w:type="gramEnd"/>
+      <w:r>
+        <w:t>": "Sensu",</w:t>
+      </w:r>
+    </w:p>
+    <w:p>
+      <w:pPr>
+        <w:pStyle w:val="ListParagraph"/>
+      </w:pPr>
+      <w:r>
+        <w:t xml:space="preserve">      "</w:t>
+      </w:r>
+      <w:proofErr w:type="gramStart"/>
+      <w:r>
+        <w:t>host</w:t>
+      </w:r>
+      <w:proofErr w:type="gramEnd"/>
+      <w:r>
+        <w:t>": "localhost",</w:t>
+      </w:r>
+    </w:p>
+    <w:p>
+      <w:pPr>
+        <w:pStyle w:val="ListParagraph"/>
+      </w:pPr>
+      <w:r>
+        <w:t xml:space="preserve">      "</w:t>
+      </w:r>
+      <w:proofErr w:type="gramStart"/>
+      <w:r>
+        <w:t>port</w:t>
+      </w:r>
+      <w:proofErr w:type="gramEnd"/>
+      <w:r>
+        <w:t>": 4567,</w:t>
+      </w:r>
+    </w:p>
+    <w:p>
+      <w:pPr>
+        <w:pStyle w:val="ListParagraph"/>
+      </w:pPr>
+      <w:r>
+        <w:t xml:space="preserve">      "</w:t>
+      </w:r>
+      <w:proofErr w:type="gramStart"/>
+      <w:r>
+        <w:t>timeout</w:t>
+      </w:r>
+      <w:proofErr w:type="gramEnd"/>
+      <w:r>
+        <w:t>": 5</w:t>
+      </w:r>
+    </w:p>
+    <w:p>
+      <w:pPr>
+        <w:pStyle w:val="ListParagraph"/>
+      </w:pPr>
+      <w:r>
+        <w:t xml:space="preserve">    }</w:t>
+      </w:r>
+    </w:p>
+    <w:p>
+      <w:pPr>
+        <w:pStyle w:val="ListParagraph"/>
+      </w:pPr>
+      <w:r>
+        <w:t xml:space="preserve">  ],</w:t>
+      </w:r>
+    </w:p>
+    <w:p>
+      <w:pPr>
+        <w:pStyle w:val="ListParagraph"/>
+      </w:pPr>
+      <w:r>
+        <w:t xml:space="preserve">  "</w:t>
+      </w:r>
+      <w:proofErr w:type="gramStart"/>
+      <w:r>
+        <w:t>uchiwa</w:t>
+      </w:r>
+      <w:proofErr w:type="gramEnd"/>
+      <w:r>
+        <w:t>": {</w:t>
+      </w:r>
+    </w:p>
+    <w:p>
+      <w:pPr>
+        <w:pStyle w:val="ListParagraph"/>
+      </w:pPr>
+      <w:r>
+        <w:t xml:space="preserve">    "</w:t>
+      </w:r>
+      <w:proofErr w:type="gramStart"/>
+      <w:r>
+        <w:t>host</w:t>
+      </w:r>
+      <w:proofErr w:type="gramEnd"/>
+      <w:r>
+        <w:t>": "0.0.0.0",</w:t>
+      </w:r>
+    </w:p>
+    <w:p>
+      <w:pPr>
+        <w:pStyle w:val="ListParagraph"/>
+      </w:pPr>
+      <w:r>
+        <w:t xml:space="preserve">    "</w:t>
+      </w:r>
+      <w:proofErr w:type="gramStart"/>
+      <w:r>
+        <w:t>port</w:t>
+      </w:r>
+      <w:proofErr w:type="gramEnd"/>
+      <w:r>
+        <w:t>": 3001,</w:t>
+      </w:r>
+    </w:p>
+    <w:p>
+      <w:pPr>
+        <w:pStyle w:val="ListParagraph"/>
+      </w:pPr>
+      <w:r>
+        <w:t xml:space="preserve">    "</w:t>
+      </w:r>
+      <w:proofErr w:type="gramStart"/>
+      <w:r>
+        <w:t>interval</w:t>
+      </w:r>
+      <w:proofErr w:type="gramEnd"/>
+      <w:r>
+        <w:t>": 5</w:t>
+      </w:r>
+    </w:p>
+    <w:p>
+      <w:pPr>
+        <w:pStyle w:val="ListParagraph"/>
+      </w:pPr>
+      <w:r>
+        <w:t xml:space="preserve">  }</w:t>
+      </w:r>
+    </w:p>
+    <w:p>
+      <w:pPr>
+        <w:pStyle w:val="ListParagraph"/>
+      </w:pPr>
+      <w:r>
+        <w:t>}</w:t>
+      </w:r>
+    </w:p>
+    <w:p>
+      <w:pPr>
+        <w:pStyle w:val="ListParagraph"/>
+      </w:pPr>
+      <w:r>
+        <w:t xml:space="preserve">Update </w:t>
+      </w:r>
+      <w:r>
+        <w:t>MAX_QUEUE_SIZE</w:t>
+      </w:r>
+      <w:r>
+        <w:t xml:space="preserve"> to 200 in </w:t>
+      </w:r>
+      <w:r>
+        <w:t>/</w:t>
+      </w:r>
+      <w:proofErr w:type="spellStart"/>
+      <w:r>
+        <w:t>etc</w:t>
+      </w:r>
+      <w:proofErr w:type="spellEnd"/>
+      <w:r>
+        <w:t>/sensu/extensions/handlers/</w:t>
+      </w:r>
+      <w:proofErr w:type="spellStart"/>
+      <w:r>
+        <w:t>relay.rb</w:t>
+      </w:r>
+      <w:proofErr w:type="spellEnd"/>
+    </w:p>
+    <w:p>
+      <w:pPr>
+        <w:pStyle w:val="ListParagraph"/>
+      </w:pPr>
+    </w:p>
+    <w:p>
+      <w:pPr>
+        <w:pStyle w:val="ListParagraph"/>
+      </w:pPr>
+    </w:p>
+    <w:p>
+      <w:pPr>
+        <w:pStyle w:val="ListParagraph"/>
+      </w:pPr>
+      <w:r>
+        <w:t xml:space="preserve">Client side </w:t>
+      </w:r>
+      <w:proofErr w:type="spellStart"/>
+      <w:r>
+        <w:t>config</w:t>
+      </w:r>
+      <w:proofErr w:type="spellEnd"/>
+      <w:r>
+        <w:t>:</w:t>
+      </w:r>
+    </w:p>
+    <w:p>
+      <w:pPr>
+        <w:pStyle w:val="ListParagraph"/>
+      </w:pPr>
+      <w:r>
+        <w:t>"/</w:t>
+      </w:r>
+      <w:proofErr w:type="spellStart"/>
+      <w:r>
+        <w:t>etc</w:t>
+      </w:r>
+      <w:proofErr w:type="spellEnd"/>
+      <w:r>
+        <w:t>/sensu/</w:t>
+      </w:r>
+      <w:proofErr w:type="spellStart"/>
+      <w:r>
+        <w:t>config.json</w:t>
+      </w:r>
+      <w:proofErr w:type="spellEnd"/>
+      <w:r>
+        <w:t>"</w:t>
+      </w:r>
+    </w:p>
+    <w:p>
+      <w:pPr>
+        <w:pStyle w:val="ListParagraph"/>
+      </w:pPr>
+      <w:r>
+        <w:t>{</w:t>
+      </w:r>
+    </w:p>
+    <w:p>
+      <w:pPr>
+        <w:pStyle w:val="ListParagraph"/>
+      </w:pPr>
+      <w:r>
         <w:lastRenderedPageBreak/>
-        <w:t xml:space="preserve">  }</w:t>
-      </w:r>
-    </w:p>
-    <w:p>
-      <w:pPr>
-        <w:pStyle w:val="ListParagraph"/>
-      </w:pPr>
-      <w:r>
-        <w:t>}</w:t>
-      </w:r>
-    </w:p>
-    <w:p>
-      <w:pPr>
-        <w:pStyle w:val="ListParagraph"/>
-      </w:pPr>
-    </w:p>
-    <w:p>
-      <w:pPr>
-        <w:pStyle w:val="ListParagraph"/>
-      </w:pPr>
-      <w:r>
-        <w:t>/</w:t>
-      </w:r>
-      <w:proofErr w:type="spellStart"/>
-      <w:r>
-        <w:t>etc</w:t>
-      </w:r>
-      <w:proofErr w:type="spellEnd"/>
-      <w:r>
-        <w:t>/sensu/</w:t>
-      </w:r>
-      <w:proofErr w:type="spellStart"/>
-      <w:r>
-        <w:t>conf.d</w:t>
-      </w:r>
-      <w:proofErr w:type="spellEnd"/>
-      <w:r>
-        <w:t>/</w:t>
-      </w:r>
-      <w:proofErr w:type="spellStart"/>
-      <w:r>
-        <w:t>default_handler.json</w:t>
-      </w:r>
-      <w:proofErr w:type="spellEnd"/>
-    </w:p>
-    <w:p>
-      <w:pPr>
-        <w:pStyle w:val="ListParagraph"/>
-      </w:pPr>
-      <w:r>
-        <w:t>{</w:t>
-      </w:r>
-    </w:p>
-    <w:p>
-      <w:pPr>
-        <w:pStyle w:val="ListParagraph"/>
-      </w:pPr>
-      <w:r>
-        <w:t xml:space="preserve">  "</w:t>
-      </w:r>
-      <w:proofErr w:type="gramStart"/>
-      <w:r>
-        <w:t>handlers</w:t>
-      </w:r>
-      <w:proofErr w:type="gramEnd"/>
-      <w:r>
-        <w:t>": {</w:t>
-      </w:r>
-    </w:p>
-    <w:p>
-      <w:pPr>
-        <w:pStyle w:val="ListParagraph"/>
-      </w:pPr>
-      <w:r>
-        <w:t xml:space="preserve">    "</w:t>
-      </w:r>
-      <w:proofErr w:type="gramStart"/>
-      <w:r>
-        <w:t>default</w:t>
-      </w:r>
-      <w:proofErr w:type="gramEnd"/>
-      <w:r>
-        <w:t>": {</w:t>
-      </w:r>
-    </w:p>
-    <w:p>
-      <w:pPr>
-        <w:pStyle w:val="ListParagraph"/>
-      </w:pPr>
-      <w:r>
-        <w:t xml:space="preserve">      "</w:t>
-      </w:r>
-      <w:proofErr w:type="gramStart"/>
-      <w:r>
-        <w:t>type</w:t>
-      </w:r>
-      <w:proofErr w:type="gramEnd"/>
-      <w:r>
-        <w:t>": "pipe",</w:t>
-      </w:r>
-    </w:p>
-    <w:p>
-      <w:pPr>
-        <w:pStyle w:val="ListParagraph"/>
-      </w:pPr>
-      <w:r>
-        <w:t xml:space="preserve">      "</w:t>
-      </w:r>
-      <w:proofErr w:type="gramStart"/>
-      <w:r>
-        <w:t>command</w:t>
-      </w:r>
-      <w:proofErr w:type="gramEnd"/>
-      <w:r>
-        <w:t>": "cat"</w:t>
-      </w:r>
-    </w:p>
-    <w:p>
-      <w:pPr>
-        <w:pStyle w:val="ListParagraph"/>
-      </w:pPr>
-      <w:r>
-        <w:t xml:space="preserve">    }</w:t>
-      </w:r>
-    </w:p>
-    <w:p>
-      <w:pPr>
-        <w:pStyle w:val="ListParagraph"/>
-      </w:pPr>
-      <w:r>
-        <w:t xml:space="preserve">  }</w:t>
-      </w:r>
-    </w:p>
-    <w:p>
-      <w:pPr>
-        <w:pStyle w:val="ListParagraph"/>
-      </w:pPr>
-      <w:r>
-        <w:t>}</w:t>
-      </w:r>
-    </w:p>
-    <w:p>
-      <w:pPr>
-        <w:pStyle w:val="ListParagraph"/>
-      </w:pPr>
-      <w:r>
-        <w:t>/</w:t>
-      </w:r>
-      <w:proofErr w:type="spellStart"/>
-      <w:r>
-        <w:t>etc</w:t>
-      </w:r>
-      <w:proofErr w:type="spellEnd"/>
-      <w:r>
-        <w:t>/sensu/</w:t>
-      </w:r>
-      <w:proofErr w:type="spellStart"/>
-      <w:r>
-        <w:t>conf.d</w:t>
-      </w:r>
-      <w:proofErr w:type="spellEnd"/>
-      <w:r>
-        <w:t>/</w:t>
-      </w:r>
-      <w:proofErr w:type="spellStart"/>
-      <w:r>
-        <w:t>config_relay.json</w:t>
-      </w:r>
-      <w:proofErr w:type="spellEnd"/>
-    </w:p>
-    <w:p>
-      <w:pPr>
-        <w:pStyle w:val="ListParagraph"/>
-      </w:pPr>
-      <w:r>
-        <w:t>{</w:t>
-      </w:r>
-    </w:p>
-    <w:p>
-      <w:pPr>
-        <w:pStyle w:val="ListParagraph"/>
-      </w:pPr>
-      <w:r>
-        <w:t xml:space="preserve">  "</w:t>
-      </w:r>
-      <w:proofErr w:type="gramStart"/>
-      <w:r>
-        <w:t>relay</w:t>
-      </w:r>
-      <w:proofErr w:type="gramEnd"/>
-      <w:r>
-        <w:t>": {</w:t>
-      </w:r>
-    </w:p>
-    <w:p>
-      <w:pPr>
-        <w:pStyle w:val="ListParagraph"/>
-      </w:pPr>
-      <w:r>
-        <w:t xml:space="preserve">    "</w:t>
-      </w:r>
-      <w:proofErr w:type="gramStart"/>
-      <w:r>
-        <w:t>graphite</w:t>
-      </w:r>
-      <w:proofErr w:type="gramEnd"/>
-      <w:r>
-        <w:t>": {</w:t>
-      </w:r>
-    </w:p>
-    <w:p>
-      <w:pPr>
-        <w:pStyle w:val="ListParagraph"/>
-      </w:pPr>
-      <w:r>
-        <w:t xml:space="preserve">      "</w:t>
-      </w:r>
-      <w:proofErr w:type="gramStart"/>
-      <w:r>
-        <w:t>host</w:t>
-      </w:r>
-      <w:proofErr w:type="gramEnd"/>
-      <w:r>
-        <w:t>": "127.0.0.1",</w:t>
-      </w:r>
-    </w:p>
-    <w:p>
-      <w:pPr>
-        <w:pStyle w:val="ListParagraph"/>
-      </w:pPr>
-      <w:r>
-        <w:t xml:space="preserve">      "</w:t>
-      </w:r>
-      <w:proofErr w:type="gramStart"/>
-      <w:r>
-        <w:t>port</w:t>
-      </w:r>
-      <w:proofErr w:type="gramEnd"/>
-      <w:r>
-        <w:t>": 2003</w:t>
-      </w:r>
-    </w:p>
-    <w:p>
-      <w:pPr>
-        <w:pStyle w:val="ListParagraph"/>
-      </w:pPr>
-      <w:r>
-        <w:t xml:space="preserve">    }</w:t>
-      </w:r>
-    </w:p>
-    <w:p>
-      <w:pPr>
-        <w:pStyle w:val="ListParagraph"/>
-      </w:pPr>
-      <w:r>
-        <w:t xml:space="preserve">  }</w:t>
-      </w:r>
-    </w:p>
-    <w:p>
-      <w:pPr>
-        <w:pStyle w:val="ListParagraph"/>
-      </w:pPr>
-      <w:r>
-        <w:t>}</w:t>
-      </w:r>
-    </w:p>
-    <w:p>
-      <w:pPr>
-        <w:pStyle w:val="ListParagraph"/>
-      </w:pPr>
-      <w:r>
-        <w:t>/</w:t>
-      </w:r>
-      <w:proofErr w:type="spellStart"/>
-      <w:r>
-        <w:t>etc</w:t>
-      </w:r>
-      <w:proofErr w:type="spellEnd"/>
-      <w:r>
-        <w:t>/sensu/</w:t>
-      </w:r>
-      <w:proofErr w:type="spellStart"/>
-      <w:r>
-        <w:t>uchiwa.json</w:t>
-      </w:r>
-      <w:proofErr w:type="spellEnd"/>
-    </w:p>
-    <w:p>
-      <w:pPr>
-        <w:pStyle w:val="ListParagraph"/>
-      </w:pPr>
-    </w:p>
-    <w:p>
-      <w:pPr>
-        <w:pStyle w:val="ListParagraph"/>
-      </w:pPr>
-      <w:r>
-        <w:t xml:space="preserve">  "</w:t>
-      </w:r>
-      <w:proofErr w:type="gramStart"/>
-      <w:r>
-        <w:t>sensu</w:t>
-      </w:r>
-      <w:proofErr w:type="gramEnd"/>
-      <w:r>
-        <w:t>": [</w:t>
-      </w:r>
-    </w:p>
-    <w:p>
-      <w:pPr>
-        <w:pStyle w:val="ListParagraph"/>
-      </w:pPr>
-      <w:r>
-        <w:t xml:space="preserve">    {</w:t>
-      </w:r>
-    </w:p>
-    <w:p>
-      <w:pPr>
-        <w:pStyle w:val="ListParagraph"/>
-      </w:pPr>
-      <w:r>
-        <w:t xml:space="preserve">      "</w:t>
-      </w:r>
-      <w:proofErr w:type="gramStart"/>
-      <w:r>
-        <w:t>name</w:t>
-      </w:r>
-      <w:proofErr w:type="gramEnd"/>
-      <w:r>
-        <w:t>": "Sensu",</w:t>
-      </w:r>
-    </w:p>
-    <w:p>
-      <w:pPr>
-        <w:pStyle w:val="ListParagraph"/>
-      </w:pPr>
-      <w:r>
-        <w:t xml:space="preserve">      "</w:t>
-      </w:r>
-      <w:proofErr w:type="gramStart"/>
-      <w:r>
-        <w:t>host</w:t>
-      </w:r>
-      <w:proofErr w:type="gramEnd"/>
-      <w:r>
-        <w:t>": "localhost",</w:t>
-      </w:r>
-    </w:p>
-    <w:p>
-      <w:pPr>
-        <w:pStyle w:val="ListParagraph"/>
-      </w:pPr>
-      <w:r>
-        <w:t xml:space="preserve">      "</w:t>
-      </w:r>
-      <w:proofErr w:type="gramStart"/>
-      <w:r>
-        <w:t>port</w:t>
-      </w:r>
-      <w:proofErr w:type="gramEnd"/>
-      <w:r>
-        <w:t>": 4567,</w:t>
-      </w:r>
-    </w:p>
-    <w:p>
-      <w:pPr>
-        <w:pStyle w:val="ListParagraph"/>
-      </w:pPr>
-      <w:r>
-        <w:t xml:space="preserve">      "</w:t>
-      </w:r>
-      <w:proofErr w:type="gramStart"/>
-      <w:r>
-        <w:t>timeout</w:t>
-      </w:r>
-      <w:proofErr w:type="gramEnd"/>
-      <w:r>
-        <w:t>": 5</w:t>
-      </w:r>
-    </w:p>
-    <w:p>
-      <w:pPr>
-        <w:pStyle w:val="ListParagraph"/>
-      </w:pPr>
-      <w:r>
-        <w:t xml:space="preserve">    }</w:t>
-      </w:r>
-    </w:p>
-    <w:p>
-      <w:pPr>
-        <w:pStyle w:val="ListParagraph"/>
-      </w:pPr>
-      <w:r>
-        <w:t xml:space="preserve">  ],</w:t>
-      </w:r>
-    </w:p>
-    <w:p>
-      <w:pPr>
-        <w:pStyle w:val="ListParagraph"/>
-      </w:pPr>
-      <w:r>
-        <w:t xml:space="preserve">  "</w:t>
-      </w:r>
-      <w:proofErr w:type="gramStart"/>
-      <w:r>
-        <w:t>uchiwa</w:t>
-      </w:r>
-      <w:proofErr w:type="gramEnd"/>
-      <w:r>
-        <w:t>": {</w:t>
-      </w:r>
-    </w:p>
-    <w:p>
-      <w:pPr>
-        <w:pStyle w:val="ListParagraph"/>
-      </w:pPr>
-      <w:r>
-        <w:t xml:space="preserve">    "</w:t>
-      </w:r>
-      <w:proofErr w:type="gramStart"/>
-      <w:r>
-        <w:t>host</w:t>
-      </w:r>
-      <w:proofErr w:type="gramEnd"/>
-      <w:r>
-        <w:t>": "0.0.0.0",</w:t>
-      </w:r>
-    </w:p>
-    <w:p>
-      <w:pPr>
-        <w:pStyle w:val="ListParagraph"/>
-      </w:pPr>
-      <w:r>
-        <w:t xml:space="preserve">    "</w:t>
-      </w:r>
-      <w:proofErr w:type="gramStart"/>
-      <w:r>
-        <w:t>port</w:t>
-      </w:r>
-      <w:proofErr w:type="gramEnd"/>
-      <w:r>
-        <w:t>": 3001,</w:t>
-      </w:r>
-    </w:p>
-    <w:p>
-      <w:pPr>
-        <w:pStyle w:val="ListParagraph"/>
-      </w:pPr>
-      <w:r>
-        <w:t xml:space="preserve">    "</w:t>
-      </w:r>
-      <w:proofErr w:type="gramStart"/>
-      <w:r>
-        <w:t>interval</w:t>
-      </w:r>
-      <w:proofErr w:type="gramEnd"/>
-      <w:r>
-        <w:t>": 5</w:t>
-      </w:r>
-    </w:p>
-    <w:p>
-      <w:pPr>
-        <w:pStyle w:val="ListParagraph"/>
-      </w:pPr>
-      <w:r>
-        <w:t xml:space="preserve">  }</w:t>
-      </w:r>
-    </w:p>
-    <w:p>
-      <w:pPr>
-        <w:pStyle w:val="ListParagraph"/>
-      </w:pPr>
-      <w:r>
-        <w:t>}</w:t>
-      </w:r>
-    </w:p>
-    <w:p>
-      <w:pPr>
-        <w:pStyle w:val="ListParagraph"/>
-      </w:pPr>
-      <w:r>
-        <w:t xml:space="preserve">Update </w:t>
-      </w:r>
-      <w:r>
-        <w:t>MAX_QUEUE_SIZE</w:t>
-      </w:r>
-      <w:r>
-        <w:t xml:space="preserve"> to 200 in </w:t>
-      </w:r>
-      <w:r>
-        <w:t>/</w:t>
-      </w:r>
-      <w:proofErr w:type="spellStart"/>
-      <w:r>
-        <w:t>etc</w:t>
-      </w:r>
-      <w:proofErr w:type="spellEnd"/>
-      <w:r>
-        <w:t>/sensu/extensions/handlers/</w:t>
-      </w:r>
-      <w:proofErr w:type="spellStart"/>
-      <w:r>
-        <w:t>relay.rb</w:t>
-      </w:r>
-      <w:proofErr w:type="spellEnd"/>
-    </w:p>
-    <w:p>
-      <w:pPr>
-        <w:pStyle w:val="ListParagraph"/>
-      </w:pPr>
-    </w:p>
-    <w:p>
-      <w:pPr>
-        <w:pStyle w:val="ListParagraph"/>
-      </w:pPr>
-    </w:p>
-    <w:p>
-      <w:pPr>
-        <w:pStyle w:val="ListParagraph"/>
-      </w:pPr>
-      <w:r>
-        <w:t xml:space="preserve">Client side </w:t>
-      </w:r>
-      <w:proofErr w:type="spellStart"/>
-      <w:r>
-        <w:t>config</w:t>
-      </w:r>
-      <w:proofErr w:type="spellEnd"/>
-      <w:r>
-        <w:t>:</w:t>
-      </w:r>
-    </w:p>
-    <w:p>
-      <w:pPr>
-        <w:pStyle w:val="ListParagraph"/>
-      </w:pPr>
-      <w:r>
-        <w:t>"/</w:t>
-      </w:r>
-      <w:proofErr w:type="spellStart"/>
-      <w:r>
-        <w:t>etc</w:t>
-      </w:r>
-      <w:proofErr w:type="spellEnd"/>
-      <w:r>
-        <w:t>/sensu/</w:t>
-      </w:r>
-      <w:proofErr w:type="spellStart"/>
-      <w:r>
-        <w:t>config.json</w:t>
-      </w:r>
-      <w:proofErr w:type="spellEnd"/>
-      <w:r>
-        <w:t>"</w:t>
-      </w:r>
-    </w:p>
-    <w:p>
-      <w:pPr>
-        <w:pStyle w:val="ListParagraph"/>
-      </w:pPr>
-      <w:r>
-        <w:t>{</w:t>
-      </w:r>
-    </w:p>
-    <w:p>
-      <w:pPr>
-        <w:pStyle w:val="ListParagraph"/>
-      </w:pPr>
-      <w:r>
         <w:t xml:space="preserve">  "</w:t>
       </w:r>
       <w:proofErr w:type="spellStart"/>
@@ -3258,7 +3291,6 @@
         <w:pStyle w:val="ListParagraph"/>
       </w:pPr>
       <w:r>
-        <w:lastRenderedPageBreak/>
         <w:t xml:space="preserve">    "</w:t>
       </w:r>
       <w:proofErr w:type="gramStart"/>
@@ -3541,8 +3573,6 @@
       <w:r>
         <w:t>flapjack_cpu_check.json</w:t>
       </w:r>
-      <w:bookmarkStart w:id="13" w:name="_GoBack"/>
-      <w:bookmarkEnd w:id="13"/>
       <w:proofErr w:type="spellEnd"/>
     </w:p>
     <w:p>
@@ -3676,13 +3706,7 @@
         <w:rPr>
           <w:rFonts w:ascii="Courier New" w:hAnsi="Courier New" w:cs="Courier New"/>
         </w:rPr>
-        <w:t>co</w:t>
-      </w:r>
-      <w:r>
-        <w:rPr>
-          <w:rFonts w:ascii="Courier New" w:hAnsi="Courier New" w:cs="Courier New"/>
-        </w:rPr>
-        <w:t>mmand</w:t>
+        <w:t>command</w:t>
       </w:r>
       <w:proofErr w:type="gramEnd"/>
       <w:r>
@@ -3703,13 +3727,7 @@
         <w:rPr>
           <w:rFonts w:ascii="Courier New" w:hAnsi="Courier New" w:cs="Courier New"/>
         </w:rPr>
-        <w:t>/sensu/plugins/check-process –p junk</w:t>
-      </w:r>
-      <w:r>
-        <w:rPr>
-          <w:rFonts w:ascii="Courier New" w:hAnsi="Courier New" w:cs="Courier New"/>
-        </w:rPr>
-        <w:t>",</w:t>
+        <w:t>/sensu/plugins/check-process –p junk",</w:t>
       </w:r>
     </w:p>
     <w:p>
@@ -3771,19 +3789,7 @@
         <w:rPr>
           <w:rFonts w:ascii="Courier New" w:hAnsi="Courier New" w:cs="Courier New"/>
         </w:rPr>
-        <w:t>": ["</w:t>
-      </w:r>
-      <w:r>
-        <w:rPr>
-          <w:rFonts w:ascii="Courier New" w:hAnsi="Courier New" w:cs="Courier New"/>
-        </w:rPr>
-        <w:t>sensu-client</w:t>
-      </w:r>
-      <w:r>
-        <w:rPr>
-          <w:rFonts w:ascii="Courier New" w:hAnsi="Courier New" w:cs="Courier New"/>
-        </w:rPr>
-        <w:t>"],</w:t>
+        <w:t>": ["sensu-client"],</w:t>
       </w:r>
     </w:p>
     <w:p>
@@ -5610,7 +5616,7 @@
 </file>
 
 <file path=customXml/itemProps1.xml><?xml version="1.0" encoding="utf-8"?>
-<ds:datastoreItem xmlns:ds="http://schemas.openxmlformats.org/officeDocument/2006/customXml" ds:itemID="{F5C2A802-2812-4B7D-A1B0-CDE7C394B540}">
+<ds:datastoreItem xmlns:ds="http://schemas.openxmlformats.org/officeDocument/2006/customXml" ds:itemID="{00F573C0-92F1-48F0-B8AE-A5E1E81BF91C}">
   <ds:schemaRefs>
     <ds:schemaRef ds:uri="http://schemas.openxmlformats.org/officeDocument/2006/bibliography"/>
   </ds:schemaRefs>

</xml_diff>

<commit_message>
adding graphite conf info
</commit_message>
<xml_diff>
--- a/docs/Monitoring Tools.docx
+++ b/docs/Monitoring Tools.docx
@@ -2252,16 +2252,14 @@
         </w:rPr>
         <w:t xml:space="preserve">Sensu graphite integration </w:t>
       </w:r>
-      <w:bookmarkStart w:id="13" w:name="_GoBack"/>
-      <w:bookmarkEnd w:id="13"/>
-      <w:r>
-        <w:rPr>
-          <w:rStyle w:val="Hyperlink"/>
-          <w:color w:val="auto"/>
-          <w:u w:val="none"/>
-        </w:rPr>
-        <w:t>http://www.joemiller.me/2012/02/02/sensu-and-graphite/</w:t>
-      </w:r>
+      <w:hyperlink r:id="rId16" w:history="1">
+        <w:r>
+          <w:rPr>
+            <w:rStyle w:val="Hyperlink"/>
+          </w:rPr>
+          <w:t>http://www.joemiller.me/2012/02/02/sensu-and-graphite/</w:t>
+        </w:r>
+      </w:hyperlink>
     </w:p>
     <w:p>
       <w:pPr>
@@ -2270,18 +2268,72 @@
           <w:ilvl w:val="0"/>
           <w:numId w:val="9"/>
         </w:numPr>
-      </w:pPr>
+        <w:rPr>
+          <w:rStyle w:val="Hyperlink"/>
+          <w:color w:val="auto"/>
+          <w:u w:val="none"/>
+        </w:rPr>
+      </w:pPr>
+      <w:r>
+        <w:rPr>
+          <w:rStyle w:val="Hyperlink"/>
+          <w:color w:val="auto"/>
+          <w:u w:val="none"/>
+        </w:rPr>
+        <w:t xml:space="preserve">Update MAX_CREATES_PER_MINUTE </w:t>
+      </w:r>
+      <w:r>
+        <w:rPr>
+          <w:rStyle w:val="Hyperlink"/>
+          <w:color w:val="auto"/>
+          <w:u w:val="none"/>
+        </w:rPr>
+        <w:t xml:space="preserve"> </w:t>
+      </w:r>
+      <w:r>
+        <w:rPr>
+          <w:rStyle w:val="Hyperlink"/>
+          <w:color w:val="auto"/>
+          <w:u w:val="none"/>
+        </w:rPr>
+        <w:t>MAX_UPDATES_PER_SECOND</w:t>
+      </w:r>
+      <w:r>
+        <w:rPr>
+          <w:rStyle w:val="Hyperlink"/>
+          <w:color w:val="auto"/>
+          <w:u w:val="none"/>
+        </w:rPr>
+        <w:t xml:space="preserve"> in /</w:t>
+      </w:r>
       <w:proofErr w:type="spellStart"/>
       <w:r>
-        <w:t>Wizardvan</w:t>
+        <w:rPr>
+          <w:rStyle w:val="Hyperlink"/>
+          <w:color w:val="auto"/>
+          <w:u w:val="none"/>
+        </w:rPr>
+        <w:t>etc</w:t>
       </w:r>
       <w:proofErr w:type="spellEnd"/>
       <w:r>
-        <w:t xml:space="preserve"> plug-in for  sensu </w:t>
-      </w:r>
-      <w:r>
-        <w:t>https://github.com/opower/sensu-metrics-relay</w:t>
-      </w:r>
+        <w:rPr>
+          <w:rStyle w:val="Hyperlink"/>
+          <w:color w:val="auto"/>
+          <w:u w:val="none"/>
+        </w:rPr>
+        <w:t>/carbon/</w:t>
+      </w:r>
+      <w:proofErr w:type="spellStart"/>
+      <w:r>
+        <w:rPr>
+          <w:rStyle w:val="Hyperlink"/>
+          <w:color w:val="auto"/>
+          <w:u w:val="none"/>
+        </w:rPr>
+        <w:t>carbon.conf</w:t>
+      </w:r>
+      <w:proofErr w:type="spellEnd"/>
     </w:p>
     <w:p>
       <w:pPr>
@@ -2290,11 +2342,55 @@
           <w:ilvl w:val="0"/>
           <w:numId w:val="9"/>
         </w:numPr>
+        <w:rPr>
+          <w:rStyle w:val="Hyperlink"/>
+          <w:color w:val="auto"/>
+          <w:u w:val="none"/>
+        </w:rPr>
+      </w:pPr>
+      <w:r>
+        <w:rPr>
+          <w:rStyle w:val="Hyperlink"/>
+          <w:color w:val="auto"/>
+          <w:u w:val="none"/>
+        </w:rPr>
+        <w:t>Update the default retention data to 90 from default 1 day in /etc/carbon/storage-schema.con</w:t>
+      </w:r>
+      <w:bookmarkStart w:id="13" w:name="_GoBack"/>
+      <w:bookmarkEnd w:id="13"/>
+    </w:p>
+    <w:p>
+      <w:pPr>
+        <w:pStyle w:val="ListParagraph"/>
+        <w:numPr>
+          <w:ilvl w:val="0"/>
+          <w:numId w:val="9"/>
+        </w:numPr>
+      </w:pPr>
+      <w:proofErr w:type="spellStart"/>
+      <w:r>
+        <w:t>Wizardvan</w:t>
+      </w:r>
+      <w:proofErr w:type="spellEnd"/>
+      <w:r>
+        <w:t xml:space="preserve"> plug-in for  sensu </w:t>
+      </w:r>
+      <w:r>
+        <w:t>https://github.com/opower/sensu-metrics-relay</w:t>
+      </w:r>
+    </w:p>
+    <w:p>
+      <w:pPr>
+        <w:pStyle w:val="ListParagraph"/>
+        <w:numPr>
+          <w:ilvl w:val="0"/>
+          <w:numId w:val="9"/>
+        </w:numPr>
       </w:pPr>
       <w:r>
         <w:t xml:space="preserve">Sensu and flapjack integration </w:t>
       </w:r>
-      <w:hyperlink r:id="rId16" w:history="1">
+      <w:hyperlink r:id="rId17" w:history="1">
         <w:r>
           <w:rPr>
             <w:rStyle w:val="Hyperlink"/>
@@ -2314,7 +2410,7 @@
       <w:r>
         <w:t xml:space="preserve">Grafana installation </w:t>
       </w:r>
-      <w:hyperlink r:id="rId17" w:history="1">
+      <w:hyperlink r:id="rId18" w:history="1">
         <w:r>
           <w:rPr>
             <w:rStyle w:val="Hyperlink"/>
@@ -2670,6 +2766,7 @@
         <w:pStyle w:val="ListParagraph"/>
       </w:pPr>
       <w:r>
+        <w:lastRenderedPageBreak/>
         <w:t xml:space="preserve">        "</w:t>
       </w:r>
       <w:proofErr w:type="gramStart"/>
@@ -2694,37 +2791,553 @@
         <w:pStyle w:val="ListParagraph"/>
       </w:pPr>
       <w:r>
+        <w:t xml:space="preserve">    }</w:t>
+      </w:r>
+    </w:p>
+    <w:p>
+      <w:pPr>
+        <w:pStyle w:val="ListParagraph"/>
+      </w:pPr>
+      <w:r>
+        <w:t xml:space="preserve">  }</w:t>
+      </w:r>
+    </w:p>
+    <w:p>
+      <w:pPr>
+        <w:pStyle w:val="ListParagraph"/>
+      </w:pPr>
+      <w:r>
+        <w:t>}</w:t>
+      </w:r>
+    </w:p>
+    <w:p>
+      <w:pPr>
+        <w:pStyle w:val="ListParagraph"/>
+      </w:pPr>
+    </w:p>
+    <w:p>
+      <w:pPr>
+        <w:pStyle w:val="ListParagraph"/>
+      </w:pPr>
+      <w:r>
+        <w:t>/</w:t>
+      </w:r>
+      <w:proofErr w:type="spellStart"/>
+      <w:r>
+        <w:t>etc</w:t>
+      </w:r>
+      <w:proofErr w:type="spellEnd"/>
+      <w:r>
+        <w:t>/sensu/</w:t>
+      </w:r>
+      <w:proofErr w:type="spellStart"/>
+      <w:r>
+        <w:t>conf.d</w:t>
+      </w:r>
+      <w:proofErr w:type="spellEnd"/>
+      <w:r>
+        <w:t>/</w:t>
+      </w:r>
+      <w:proofErr w:type="spellStart"/>
+      <w:r>
+        <w:t>default_handler.json</w:t>
+      </w:r>
+      <w:proofErr w:type="spellEnd"/>
+    </w:p>
+    <w:p>
+      <w:pPr>
+        <w:pStyle w:val="ListParagraph"/>
+      </w:pPr>
+      <w:r>
+        <w:t>{</w:t>
+      </w:r>
+    </w:p>
+    <w:p>
+      <w:pPr>
+        <w:pStyle w:val="ListParagraph"/>
+      </w:pPr>
+      <w:r>
+        <w:t xml:space="preserve">  "</w:t>
+      </w:r>
+      <w:proofErr w:type="gramStart"/>
+      <w:r>
+        <w:t>handlers</w:t>
+      </w:r>
+      <w:proofErr w:type="gramEnd"/>
+      <w:r>
+        <w:t>": {</w:t>
+      </w:r>
+    </w:p>
+    <w:p>
+      <w:pPr>
+        <w:pStyle w:val="ListParagraph"/>
+      </w:pPr>
+      <w:r>
+        <w:t xml:space="preserve">    "</w:t>
+      </w:r>
+      <w:proofErr w:type="gramStart"/>
+      <w:r>
+        <w:t>default</w:t>
+      </w:r>
+      <w:proofErr w:type="gramEnd"/>
+      <w:r>
+        <w:t>": {</w:t>
+      </w:r>
+    </w:p>
+    <w:p>
+      <w:pPr>
+        <w:pStyle w:val="ListParagraph"/>
+      </w:pPr>
+      <w:r>
+        <w:t xml:space="preserve">      "</w:t>
+      </w:r>
+      <w:proofErr w:type="gramStart"/>
+      <w:r>
+        <w:t>type</w:t>
+      </w:r>
+      <w:proofErr w:type="gramEnd"/>
+      <w:r>
+        <w:t>": "pipe",</w:t>
+      </w:r>
+    </w:p>
+    <w:p>
+      <w:pPr>
+        <w:pStyle w:val="ListParagraph"/>
+      </w:pPr>
+      <w:r>
+        <w:t xml:space="preserve">      "</w:t>
+      </w:r>
+      <w:proofErr w:type="gramStart"/>
+      <w:r>
+        <w:t>command</w:t>
+      </w:r>
+      <w:proofErr w:type="gramEnd"/>
+      <w:r>
+        <w:t>": "cat"</w:t>
+      </w:r>
+    </w:p>
+    <w:p>
+      <w:pPr>
+        <w:pStyle w:val="ListParagraph"/>
+      </w:pPr>
+      <w:r>
+        <w:t xml:space="preserve">    }</w:t>
+      </w:r>
+    </w:p>
+    <w:p>
+      <w:pPr>
+        <w:pStyle w:val="ListParagraph"/>
+      </w:pPr>
+      <w:r>
+        <w:t xml:space="preserve">  }</w:t>
+      </w:r>
+    </w:p>
+    <w:p>
+      <w:pPr>
+        <w:pStyle w:val="ListParagraph"/>
+      </w:pPr>
+      <w:r>
+        <w:t>}</w:t>
+      </w:r>
+    </w:p>
+    <w:p>
+      <w:pPr>
+        <w:pStyle w:val="ListParagraph"/>
+      </w:pPr>
+      <w:r>
+        <w:t>/</w:t>
+      </w:r>
+      <w:proofErr w:type="spellStart"/>
+      <w:r>
+        <w:t>etc</w:t>
+      </w:r>
+      <w:proofErr w:type="spellEnd"/>
+      <w:r>
+        <w:t>/sensu/</w:t>
+      </w:r>
+      <w:proofErr w:type="spellStart"/>
+      <w:r>
+        <w:t>conf.d</w:t>
+      </w:r>
+      <w:proofErr w:type="spellEnd"/>
+      <w:r>
+        <w:t>/</w:t>
+      </w:r>
+      <w:proofErr w:type="spellStart"/>
+      <w:r>
+        <w:t>config_relay.json</w:t>
+      </w:r>
+      <w:proofErr w:type="spellEnd"/>
+    </w:p>
+    <w:p>
+      <w:pPr>
+        <w:pStyle w:val="ListParagraph"/>
+      </w:pPr>
+      <w:r>
+        <w:t>{</w:t>
+      </w:r>
+    </w:p>
+    <w:p>
+      <w:pPr>
+        <w:pStyle w:val="ListParagraph"/>
+      </w:pPr>
+      <w:r>
+        <w:t xml:space="preserve">  "</w:t>
+      </w:r>
+      <w:proofErr w:type="gramStart"/>
+      <w:r>
+        <w:t>relay</w:t>
+      </w:r>
+      <w:proofErr w:type="gramEnd"/>
+      <w:r>
+        <w:t>": {</w:t>
+      </w:r>
+    </w:p>
+    <w:p>
+      <w:pPr>
+        <w:pStyle w:val="ListParagraph"/>
+      </w:pPr>
+      <w:r>
+        <w:t xml:space="preserve">    "</w:t>
+      </w:r>
+      <w:proofErr w:type="gramStart"/>
+      <w:r>
+        <w:t>graphite</w:t>
+      </w:r>
+      <w:proofErr w:type="gramEnd"/>
+      <w:r>
+        <w:t>": {</w:t>
+      </w:r>
+    </w:p>
+    <w:p>
+      <w:pPr>
+        <w:pStyle w:val="ListParagraph"/>
+      </w:pPr>
+      <w:r>
+        <w:t xml:space="preserve">      "</w:t>
+      </w:r>
+      <w:proofErr w:type="gramStart"/>
+      <w:r>
+        <w:t>host</w:t>
+      </w:r>
+      <w:proofErr w:type="gramEnd"/>
+      <w:r>
+        <w:t>": "127.0.0.1",</w:t>
+      </w:r>
+    </w:p>
+    <w:p>
+      <w:pPr>
+        <w:pStyle w:val="ListParagraph"/>
+      </w:pPr>
+      <w:r>
+        <w:t xml:space="preserve">      "</w:t>
+      </w:r>
+      <w:proofErr w:type="gramStart"/>
+      <w:r>
+        <w:t>port</w:t>
+      </w:r>
+      <w:proofErr w:type="gramEnd"/>
+      <w:r>
+        <w:t>": 2003</w:t>
+      </w:r>
+    </w:p>
+    <w:p>
+      <w:pPr>
+        <w:pStyle w:val="ListParagraph"/>
+      </w:pPr>
+      <w:r>
+        <w:t xml:space="preserve">    }</w:t>
+      </w:r>
+    </w:p>
+    <w:p>
+      <w:pPr>
+        <w:pStyle w:val="ListParagraph"/>
+      </w:pPr>
+      <w:r>
+        <w:t xml:space="preserve">  }</w:t>
+      </w:r>
+    </w:p>
+    <w:p>
+      <w:pPr>
+        <w:pStyle w:val="ListParagraph"/>
+      </w:pPr>
+      <w:r>
+        <w:t>}</w:t>
+      </w:r>
+    </w:p>
+    <w:p>
+      <w:pPr>
+        <w:pStyle w:val="ListParagraph"/>
+      </w:pPr>
+      <w:r>
+        <w:t>/</w:t>
+      </w:r>
+      <w:proofErr w:type="spellStart"/>
+      <w:r>
+        <w:t>etc</w:t>
+      </w:r>
+      <w:proofErr w:type="spellEnd"/>
+      <w:r>
+        <w:t>/sensu/</w:t>
+      </w:r>
+      <w:proofErr w:type="spellStart"/>
+      <w:r>
+        <w:t>uchiwa.json</w:t>
+      </w:r>
+      <w:proofErr w:type="spellEnd"/>
+    </w:p>
+    <w:p>
+      <w:pPr>
+        <w:pStyle w:val="ListParagraph"/>
+      </w:pPr>
+    </w:p>
+    <w:p>
+      <w:pPr>
+        <w:pStyle w:val="ListParagraph"/>
+      </w:pPr>
+      <w:r>
+        <w:t xml:space="preserve">  "</w:t>
+      </w:r>
+      <w:proofErr w:type="gramStart"/>
+      <w:r>
+        <w:t>sensu</w:t>
+      </w:r>
+      <w:proofErr w:type="gramEnd"/>
+      <w:r>
+        <w:t>": [</w:t>
+      </w:r>
+    </w:p>
+    <w:p>
+      <w:pPr>
+        <w:pStyle w:val="ListParagraph"/>
+      </w:pPr>
+      <w:r>
+        <w:t xml:space="preserve">    {</w:t>
+      </w:r>
+    </w:p>
+    <w:p>
+      <w:pPr>
+        <w:pStyle w:val="ListParagraph"/>
+      </w:pPr>
+      <w:r>
+        <w:t xml:space="preserve">      "</w:t>
+      </w:r>
+      <w:proofErr w:type="gramStart"/>
+      <w:r>
+        <w:t>name</w:t>
+      </w:r>
+      <w:proofErr w:type="gramEnd"/>
+      <w:r>
+        <w:t>": "Sensu",</w:t>
+      </w:r>
+    </w:p>
+    <w:p>
+      <w:pPr>
+        <w:pStyle w:val="ListParagraph"/>
+      </w:pPr>
+      <w:r>
+        <w:t xml:space="preserve">      "</w:t>
+      </w:r>
+      <w:proofErr w:type="gramStart"/>
+      <w:r>
+        <w:t>host</w:t>
+      </w:r>
+      <w:proofErr w:type="gramEnd"/>
+      <w:r>
+        <w:t>": "localhost",</w:t>
+      </w:r>
+    </w:p>
+    <w:p>
+      <w:pPr>
+        <w:pStyle w:val="ListParagraph"/>
+      </w:pPr>
+      <w:r>
+        <w:t xml:space="preserve">      "</w:t>
+      </w:r>
+      <w:proofErr w:type="gramStart"/>
+      <w:r>
+        <w:t>port</w:t>
+      </w:r>
+      <w:proofErr w:type="gramEnd"/>
+      <w:r>
+        <w:t>": 4567,</w:t>
+      </w:r>
+    </w:p>
+    <w:p>
+      <w:pPr>
+        <w:pStyle w:val="ListParagraph"/>
+      </w:pPr>
+      <w:r>
+        <w:t xml:space="preserve">      "</w:t>
+      </w:r>
+      <w:proofErr w:type="gramStart"/>
+      <w:r>
+        <w:t>timeout</w:t>
+      </w:r>
+      <w:proofErr w:type="gramEnd"/>
+      <w:r>
+        <w:t>": 5</w:t>
+      </w:r>
+    </w:p>
+    <w:p>
+      <w:pPr>
+        <w:pStyle w:val="ListParagraph"/>
+      </w:pPr>
+      <w:r>
+        <w:t xml:space="preserve">    }</w:t>
+      </w:r>
+    </w:p>
+    <w:p>
+      <w:pPr>
+        <w:pStyle w:val="ListParagraph"/>
+      </w:pPr>
+      <w:r>
+        <w:t xml:space="preserve">  ],</w:t>
+      </w:r>
+    </w:p>
+    <w:p>
+      <w:pPr>
+        <w:pStyle w:val="ListParagraph"/>
+      </w:pPr>
+      <w:r>
+        <w:t xml:space="preserve">  "</w:t>
+      </w:r>
+      <w:proofErr w:type="gramStart"/>
+      <w:r>
+        <w:t>uchiwa</w:t>
+      </w:r>
+      <w:proofErr w:type="gramEnd"/>
+      <w:r>
+        <w:t>": {</w:t>
+      </w:r>
+    </w:p>
+    <w:p>
+      <w:pPr>
+        <w:pStyle w:val="ListParagraph"/>
+      </w:pPr>
+      <w:r>
+        <w:t xml:space="preserve">    "</w:t>
+      </w:r>
+      <w:proofErr w:type="gramStart"/>
+      <w:r>
+        <w:t>host</w:t>
+      </w:r>
+      <w:proofErr w:type="gramEnd"/>
+      <w:r>
+        <w:t>": "0.0.0.0",</w:t>
+      </w:r>
+    </w:p>
+    <w:p>
+      <w:pPr>
+        <w:pStyle w:val="ListParagraph"/>
+      </w:pPr>
+      <w:r>
+        <w:t xml:space="preserve">    "</w:t>
+      </w:r>
+      <w:proofErr w:type="gramStart"/>
+      <w:r>
+        <w:t>port</w:t>
+      </w:r>
+      <w:proofErr w:type="gramEnd"/>
+      <w:r>
+        <w:t>": 3001,</w:t>
+      </w:r>
+    </w:p>
+    <w:p>
+      <w:pPr>
+        <w:pStyle w:val="ListParagraph"/>
+      </w:pPr>
+      <w:r>
+        <w:t xml:space="preserve">    "</w:t>
+      </w:r>
+      <w:proofErr w:type="gramStart"/>
+      <w:r>
+        <w:t>interval</w:t>
+      </w:r>
+      <w:proofErr w:type="gramEnd"/>
+      <w:r>
+        <w:t>": 5</w:t>
+      </w:r>
+    </w:p>
+    <w:p>
+      <w:pPr>
+        <w:pStyle w:val="ListParagraph"/>
+      </w:pPr>
+      <w:r>
+        <w:t xml:space="preserve">  }</w:t>
+      </w:r>
+    </w:p>
+    <w:p>
+      <w:pPr>
+        <w:pStyle w:val="ListParagraph"/>
+      </w:pPr>
+      <w:r>
+        <w:t>}</w:t>
+      </w:r>
+    </w:p>
+    <w:p>
+      <w:pPr>
+        <w:pStyle w:val="ListParagraph"/>
+      </w:pPr>
+      <w:r>
+        <w:t xml:space="preserve">Update </w:t>
+      </w:r>
+      <w:r>
+        <w:t>MAX_QUEUE_SIZE</w:t>
+      </w:r>
+      <w:r>
+        <w:t xml:space="preserve"> to 200 in </w:t>
+      </w:r>
+      <w:r>
+        <w:t>/</w:t>
+      </w:r>
+      <w:proofErr w:type="spellStart"/>
+      <w:r>
+        <w:t>etc</w:t>
+      </w:r>
+      <w:proofErr w:type="spellEnd"/>
+      <w:r>
+        <w:t>/sensu/extensions/handlers/</w:t>
+      </w:r>
+      <w:proofErr w:type="spellStart"/>
+      <w:r>
+        <w:t>relay.rb</w:t>
+      </w:r>
+      <w:proofErr w:type="spellEnd"/>
+    </w:p>
+    <w:p>
+      <w:pPr>
+        <w:pStyle w:val="ListParagraph"/>
+      </w:pPr>
+    </w:p>
+    <w:p>
+      <w:pPr>
+        <w:pStyle w:val="ListParagraph"/>
+      </w:pPr>
+    </w:p>
+    <w:p>
+      <w:pPr>
+        <w:pStyle w:val="ListParagraph"/>
+      </w:pPr>
+      <w:r>
+        <w:t xml:space="preserve">Client side </w:t>
+      </w:r>
+      <w:proofErr w:type="spellStart"/>
+      <w:r>
+        <w:t>config</w:t>
+      </w:r>
+      <w:proofErr w:type="spellEnd"/>
+      <w:r>
+        <w:t>:</w:t>
+      </w:r>
+    </w:p>
+    <w:p>
+      <w:pPr>
+        <w:pStyle w:val="ListParagraph"/>
+      </w:pPr>
+      <w:r>
         <w:lastRenderedPageBreak/>
-        <w:t xml:space="preserve">    }</w:t>
-      </w:r>
-    </w:p>
-    <w:p>
-      <w:pPr>
-        <w:pStyle w:val="ListParagraph"/>
-      </w:pPr>
-      <w:r>
-        <w:t xml:space="preserve">  }</w:t>
-      </w:r>
-    </w:p>
-    <w:p>
-      <w:pPr>
-        <w:pStyle w:val="ListParagraph"/>
-      </w:pPr>
-      <w:r>
-        <w:t>}</w:t>
-      </w:r>
-    </w:p>
-    <w:p>
-      <w:pPr>
-        <w:pStyle w:val="ListParagraph"/>
-      </w:pPr>
-    </w:p>
-    <w:p>
-      <w:pPr>
-        <w:pStyle w:val="ListParagraph"/>
-      </w:pPr>
-      <w:r>
-        <w:t>/</w:t>
+        <w:t>"/</w:t>
       </w:r>
       <w:proofErr w:type="spellStart"/>
       <w:r>
@@ -2736,17 +3349,12 @@
       </w:r>
       <w:proofErr w:type="spellStart"/>
       <w:r>
-        <w:t>conf.d</w:t>
+        <w:t>config.json</w:t>
       </w:r>
       <w:proofErr w:type="spellEnd"/>
       <w:r>
-        <w:t>/</w:t>
-      </w:r>
-      <w:proofErr w:type="spellStart"/>
-      <w:r>
-        <w:t>default_handler.json</w:t>
-      </w:r>
-      <w:proofErr w:type="spellEnd"/>
+        <w:t>"</w:t>
+      </w:r>
     </w:p>
     <w:p>
       <w:pPr>
@@ -2761,518 +3369,6 @@
         <w:pStyle w:val="ListParagraph"/>
       </w:pPr>
       <w:r>
-        <w:t xml:space="preserve">  "</w:t>
-      </w:r>
-      <w:proofErr w:type="gramStart"/>
-      <w:r>
-        <w:t>handlers</w:t>
-      </w:r>
-      <w:proofErr w:type="gramEnd"/>
-      <w:r>
-        <w:t>": {</w:t>
-      </w:r>
-    </w:p>
-    <w:p>
-      <w:pPr>
-        <w:pStyle w:val="ListParagraph"/>
-      </w:pPr>
-      <w:r>
-        <w:t xml:space="preserve">    "</w:t>
-      </w:r>
-      <w:proofErr w:type="gramStart"/>
-      <w:r>
-        <w:t>default</w:t>
-      </w:r>
-      <w:proofErr w:type="gramEnd"/>
-      <w:r>
-        <w:t>": {</w:t>
-      </w:r>
-    </w:p>
-    <w:p>
-      <w:pPr>
-        <w:pStyle w:val="ListParagraph"/>
-      </w:pPr>
-      <w:r>
-        <w:t xml:space="preserve">      "</w:t>
-      </w:r>
-      <w:proofErr w:type="gramStart"/>
-      <w:r>
-        <w:t>type</w:t>
-      </w:r>
-      <w:proofErr w:type="gramEnd"/>
-      <w:r>
-        <w:t>": "pipe",</w:t>
-      </w:r>
-    </w:p>
-    <w:p>
-      <w:pPr>
-        <w:pStyle w:val="ListParagraph"/>
-      </w:pPr>
-      <w:r>
-        <w:t xml:space="preserve">      "</w:t>
-      </w:r>
-      <w:proofErr w:type="gramStart"/>
-      <w:r>
-        <w:t>command</w:t>
-      </w:r>
-      <w:proofErr w:type="gramEnd"/>
-      <w:r>
-        <w:t>": "cat"</w:t>
-      </w:r>
-    </w:p>
-    <w:p>
-      <w:pPr>
-        <w:pStyle w:val="ListParagraph"/>
-      </w:pPr>
-      <w:r>
-        <w:t xml:space="preserve">    }</w:t>
-      </w:r>
-    </w:p>
-    <w:p>
-      <w:pPr>
-        <w:pStyle w:val="ListParagraph"/>
-      </w:pPr>
-      <w:r>
-        <w:t xml:space="preserve">  }</w:t>
-      </w:r>
-    </w:p>
-    <w:p>
-      <w:pPr>
-        <w:pStyle w:val="ListParagraph"/>
-      </w:pPr>
-      <w:r>
-        <w:t>}</w:t>
-      </w:r>
-    </w:p>
-    <w:p>
-      <w:pPr>
-        <w:pStyle w:val="ListParagraph"/>
-      </w:pPr>
-      <w:r>
-        <w:t>/</w:t>
-      </w:r>
-      <w:proofErr w:type="spellStart"/>
-      <w:r>
-        <w:t>etc</w:t>
-      </w:r>
-      <w:proofErr w:type="spellEnd"/>
-      <w:r>
-        <w:t>/sensu/</w:t>
-      </w:r>
-      <w:proofErr w:type="spellStart"/>
-      <w:r>
-        <w:t>conf.d</w:t>
-      </w:r>
-      <w:proofErr w:type="spellEnd"/>
-      <w:r>
-        <w:t>/</w:t>
-      </w:r>
-      <w:proofErr w:type="spellStart"/>
-      <w:r>
-        <w:t>config_relay.json</w:t>
-      </w:r>
-      <w:proofErr w:type="spellEnd"/>
-    </w:p>
-    <w:p>
-      <w:pPr>
-        <w:pStyle w:val="ListParagraph"/>
-      </w:pPr>
-      <w:r>
-        <w:t>{</w:t>
-      </w:r>
-    </w:p>
-    <w:p>
-      <w:pPr>
-        <w:pStyle w:val="ListParagraph"/>
-      </w:pPr>
-      <w:r>
-        <w:t xml:space="preserve">  "</w:t>
-      </w:r>
-      <w:proofErr w:type="gramStart"/>
-      <w:r>
-        <w:t>relay</w:t>
-      </w:r>
-      <w:proofErr w:type="gramEnd"/>
-      <w:r>
-        <w:t>": {</w:t>
-      </w:r>
-    </w:p>
-    <w:p>
-      <w:pPr>
-        <w:pStyle w:val="ListParagraph"/>
-      </w:pPr>
-      <w:r>
-        <w:t xml:space="preserve">    "</w:t>
-      </w:r>
-      <w:proofErr w:type="gramStart"/>
-      <w:r>
-        <w:t>graphite</w:t>
-      </w:r>
-      <w:proofErr w:type="gramEnd"/>
-      <w:r>
-        <w:t>": {</w:t>
-      </w:r>
-    </w:p>
-    <w:p>
-      <w:pPr>
-        <w:pStyle w:val="ListParagraph"/>
-      </w:pPr>
-      <w:r>
-        <w:t xml:space="preserve">      "</w:t>
-      </w:r>
-      <w:proofErr w:type="gramStart"/>
-      <w:r>
-        <w:t>host</w:t>
-      </w:r>
-      <w:proofErr w:type="gramEnd"/>
-      <w:r>
-        <w:t>": "127.0.0.1",</w:t>
-      </w:r>
-    </w:p>
-    <w:p>
-      <w:pPr>
-        <w:pStyle w:val="ListParagraph"/>
-      </w:pPr>
-      <w:r>
-        <w:t xml:space="preserve">      "</w:t>
-      </w:r>
-      <w:proofErr w:type="gramStart"/>
-      <w:r>
-        <w:t>port</w:t>
-      </w:r>
-      <w:proofErr w:type="gramEnd"/>
-      <w:r>
-        <w:t>": 2003</w:t>
-      </w:r>
-    </w:p>
-    <w:p>
-      <w:pPr>
-        <w:pStyle w:val="ListParagraph"/>
-      </w:pPr>
-      <w:r>
-        <w:t xml:space="preserve">    }</w:t>
-      </w:r>
-    </w:p>
-    <w:p>
-      <w:pPr>
-        <w:pStyle w:val="ListParagraph"/>
-      </w:pPr>
-      <w:r>
-        <w:t xml:space="preserve">  }</w:t>
-      </w:r>
-    </w:p>
-    <w:p>
-      <w:pPr>
-        <w:pStyle w:val="ListParagraph"/>
-      </w:pPr>
-      <w:r>
-        <w:t>}</w:t>
-      </w:r>
-    </w:p>
-    <w:p>
-      <w:pPr>
-        <w:pStyle w:val="ListParagraph"/>
-      </w:pPr>
-      <w:r>
-        <w:t>/</w:t>
-      </w:r>
-      <w:proofErr w:type="spellStart"/>
-      <w:r>
-        <w:t>etc</w:t>
-      </w:r>
-      <w:proofErr w:type="spellEnd"/>
-      <w:r>
-        <w:t>/sensu/</w:t>
-      </w:r>
-      <w:proofErr w:type="spellStart"/>
-      <w:r>
-        <w:t>uchiwa.json</w:t>
-      </w:r>
-      <w:proofErr w:type="spellEnd"/>
-    </w:p>
-    <w:p>
-      <w:pPr>
-        <w:pStyle w:val="ListParagraph"/>
-      </w:pPr>
-    </w:p>
-    <w:p>
-      <w:pPr>
-        <w:pStyle w:val="ListParagraph"/>
-      </w:pPr>
-      <w:r>
-        <w:t xml:space="preserve">  "</w:t>
-      </w:r>
-      <w:proofErr w:type="gramStart"/>
-      <w:r>
-        <w:t>sensu</w:t>
-      </w:r>
-      <w:proofErr w:type="gramEnd"/>
-      <w:r>
-        <w:t>": [</w:t>
-      </w:r>
-    </w:p>
-    <w:p>
-      <w:pPr>
-        <w:pStyle w:val="ListParagraph"/>
-      </w:pPr>
-      <w:r>
-        <w:t xml:space="preserve">    {</w:t>
-      </w:r>
-    </w:p>
-    <w:p>
-      <w:pPr>
-        <w:pStyle w:val="ListParagraph"/>
-      </w:pPr>
-      <w:r>
-        <w:t xml:space="preserve">      "</w:t>
-      </w:r>
-      <w:proofErr w:type="gramStart"/>
-      <w:r>
-        <w:t>name</w:t>
-      </w:r>
-      <w:proofErr w:type="gramEnd"/>
-      <w:r>
-        <w:t>": "Sensu",</w:t>
-      </w:r>
-    </w:p>
-    <w:p>
-      <w:pPr>
-        <w:pStyle w:val="ListParagraph"/>
-      </w:pPr>
-      <w:r>
-        <w:t xml:space="preserve">      "</w:t>
-      </w:r>
-      <w:proofErr w:type="gramStart"/>
-      <w:r>
-        <w:t>host</w:t>
-      </w:r>
-      <w:proofErr w:type="gramEnd"/>
-      <w:r>
-        <w:t>": "localhost",</w:t>
-      </w:r>
-    </w:p>
-    <w:p>
-      <w:pPr>
-        <w:pStyle w:val="ListParagraph"/>
-      </w:pPr>
-      <w:r>
-        <w:t xml:space="preserve">      "</w:t>
-      </w:r>
-      <w:proofErr w:type="gramStart"/>
-      <w:r>
-        <w:t>port</w:t>
-      </w:r>
-      <w:proofErr w:type="gramEnd"/>
-      <w:r>
-        <w:t>": 4567,</w:t>
-      </w:r>
-    </w:p>
-    <w:p>
-      <w:pPr>
-        <w:pStyle w:val="ListParagraph"/>
-      </w:pPr>
-      <w:r>
-        <w:t xml:space="preserve">      "</w:t>
-      </w:r>
-      <w:proofErr w:type="gramStart"/>
-      <w:r>
-        <w:t>timeout</w:t>
-      </w:r>
-      <w:proofErr w:type="gramEnd"/>
-      <w:r>
-        <w:t>": 5</w:t>
-      </w:r>
-    </w:p>
-    <w:p>
-      <w:pPr>
-        <w:pStyle w:val="ListParagraph"/>
-      </w:pPr>
-      <w:r>
-        <w:t xml:space="preserve">    }</w:t>
-      </w:r>
-    </w:p>
-    <w:p>
-      <w:pPr>
-        <w:pStyle w:val="ListParagraph"/>
-      </w:pPr>
-      <w:r>
-        <w:t xml:space="preserve">  ],</w:t>
-      </w:r>
-    </w:p>
-    <w:p>
-      <w:pPr>
-        <w:pStyle w:val="ListParagraph"/>
-      </w:pPr>
-      <w:r>
-        <w:t xml:space="preserve">  "</w:t>
-      </w:r>
-      <w:proofErr w:type="gramStart"/>
-      <w:r>
-        <w:t>uchiwa</w:t>
-      </w:r>
-      <w:proofErr w:type="gramEnd"/>
-      <w:r>
-        <w:t>": {</w:t>
-      </w:r>
-    </w:p>
-    <w:p>
-      <w:pPr>
-        <w:pStyle w:val="ListParagraph"/>
-      </w:pPr>
-      <w:r>
-        <w:t xml:space="preserve">    "</w:t>
-      </w:r>
-      <w:proofErr w:type="gramStart"/>
-      <w:r>
-        <w:t>host</w:t>
-      </w:r>
-      <w:proofErr w:type="gramEnd"/>
-      <w:r>
-        <w:t>": "0.0.0.0",</w:t>
-      </w:r>
-    </w:p>
-    <w:p>
-      <w:pPr>
-        <w:pStyle w:val="ListParagraph"/>
-      </w:pPr>
-      <w:r>
-        <w:t xml:space="preserve">    "</w:t>
-      </w:r>
-      <w:proofErr w:type="gramStart"/>
-      <w:r>
-        <w:t>port</w:t>
-      </w:r>
-      <w:proofErr w:type="gramEnd"/>
-      <w:r>
-        <w:t>": 3001,</w:t>
-      </w:r>
-    </w:p>
-    <w:p>
-      <w:pPr>
-        <w:pStyle w:val="ListParagraph"/>
-      </w:pPr>
-      <w:r>
-        <w:t xml:space="preserve">    "</w:t>
-      </w:r>
-      <w:proofErr w:type="gramStart"/>
-      <w:r>
-        <w:t>interval</w:t>
-      </w:r>
-      <w:proofErr w:type="gramEnd"/>
-      <w:r>
-        <w:t>": 5</w:t>
-      </w:r>
-    </w:p>
-    <w:p>
-      <w:pPr>
-        <w:pStyle w:val="ListParagraph"/>
-      </w:pPr>
-      <w:r>
-        <w:t xml:space="preserve">  }</w:t>
-      </w:r>
-    </w:p>
-    <w:p>
-      <w:pPr>
-        <w:pStyle w:val="ListParagraph"/>
-      </w:pPr>
-      <w:r>
-        <w:t>}</w:t>
-      </w:r>
-    </w:p>
-    <w:p>
-      <w:pPr>
-        <w:pStyle w:val="ListParagraph"/>
-      </w:pPr>
-      <w:r>
-        <w:t xml:space="preserve">Update </w:t>
-      </w:r>
-      <w:r>
-        <w:t>MAX_QUEUE_SIZE</w:t>
-      </w:r>
-      <w:r>
-        <w:t xml:space="preserve"> to 200 in </w:t>
-      </w:r>
-      <w:r>
-        <w:t>/</w:t>
-      </w:r>
-      <w:proofErr w:type="spellStart"/>
-      <w:r>
-        <w:t>etc</w:t>
-      </w:r>
-      <w:proofErr w:type="spellEnd"/>
-      <w:r>
-        <w:t>/sensu/extensions/handlers/</w:t>
-      </w:r>
-      <w:proofErr w:type="spellStart"/>
-      <w:r>
-        <w:t>relay.rb</w:t>
-      </w:r>
-      <w:proofErr w:type="spellEnd"/>
-    </w:p>
-    <w:p>
-      <w:pPr>
-        <w:pStyle w:val="ListParagraph"/>
-      </w:pPr>
-    </w:p>
-    <w:p>
-      <w:pPr>
-        <w:pStyle w:val="ListParagraph"/>
-      </w:pPr>
-    </w:p>
-    <w:p>
-      <w:pPr>
-        <w:pStyle w:val="ListParagraph"/>
-      </w:pPr>
-      <w:r>
-        <w:t xml:space="preserve">Client side </w:t>
-      </w:r>
-      <w:proofErr w:type="spellStart"/>
-      <w:r>
-        <w:t>config</w:t>
-      </w:r>
-      <w:proofErr w:type="spellEnd"/>
-      <w:r>
-        <w:t>:</w:t>
-      </w:r>
-    </w:p>
-    <w:p>
-      <w:pPr>
-        <w:pStyle w:val="ListParagraph"/>
-      </w:pPr>
-      <w:r>
-        <w:t>"/</w:t>
-      </w:r>
-      <w:proofErr w:type="spellStart"/>
-      <w:r>
-        <w:t>etc</w:t>
-      </w:r>
-      <w:proofErr w:type="spellEnd"/>
-      <w:r>
-        <w:t>/sensu/</w:t>
-      </w:r>
-      <w:proofErr w:type="spellStart"/>
-      <w:r>
-        <w:t>config.json</w:t>
-      </w:r>
-      <w:proofErr w:type="spellEnd"/>
-      <w:r>
-        <w:t>"</w:t>
-      </w:r>
-    </w:p>
-    <w:p>
-      <w:pPr>
-        <w:pStyle w:val="ListParagraph"/>
-      </w:pPr>
-      <w:r>
-        <w:t>{</w:t>
-      </w:r>
-    </w:p>
-    <w:p>
-      <w:pPr>
-        <w:pStyle w:val="ListParagraph"/>
-      </w:pPr>
-      <w:r>
-        <w:lastRenderedPageBreak/>
         <w:t xml:space="preserve">  "</w:t>
       </w:r>
       <w:proofErr w:type="spellStart"/>
@@ -5616,7 +5712,7 @@
 </file>
 
 <file path=customXml/itemProps1.xml><?xml version="1.0" encoding="utf-8"?>
-<ds:datastoreItem xmlns:ds="http://schemas.openxmlformats.org/officeDocument/2006/customXml" ds:itemID="{00F573C0-92F1-48F0-B8AE-A5E1E81BF91C}">
+<ds:datastoreItem xmlns:ds="http://schemas.openxmlformats.org/officeDocument/2006/customXml" ds:itemID="{E9A6A937-DAA3-441A-9E1C-26F370341CDA}">
   <ds:schemaRefs>
     <ds:schemaRef ds:uri="http://schemas.openxmlformats.org/officeDocument/2006/bibliography"/>
   </ds:schemaRefs>

</xml_diff>